<commit_message>
Actually changed ParseFile to Parsetext in the the CSharp documents
</commit_message>
<xml_diff>
--- a/docs/samples/csharp-syntax-transform.docx
+++ b/docs/samples/csharp-syntax-transform.docx
@@ -171,8 +171,6 @@
       <w:r>
         <w:t>the .NET Compiler Platform</w:t>
       </w:r>
-      <w:bookmarkStart w:id="0" w:name="_GoBack"/>
-      <w:bookmarkEnd w:id="0"/>
     </w:p>
     <w:p>
       <w:r>
@@ -8036,7 +8034,10 @@
         <w:t>CSharpSyntaxTree</w:t>
       </w:r>
       <w:r>
-        <w:t>.ParseFile(</w:t>
+        <w:t>.ParseText</w:t>
+      </w:r>
+      <w:r>
+        <w:t>(</w:t>
       </w:r>
       <w:r>
         <w:rPr>
@@ -8113,7 +8114,10 @@
         <w:t>CSharpSyntaxTree</w:t>
       </w:r>
       <w:r>
-        <w:t>.ParseFile(</w:t>
+        <w:t>.ParseText</w:t>
+      </w:r>
+      <w:r>
+        <w:t>(</w:t>
       </w:r>
       <w:r>
         <w:rPr>
@@ -8329,7 +8333,15 @@
         <w:rPr>
           <w:color w:val="2B91AF"/>
         </w:rPr>
-        <w:t>MetadataReference</w:t>
+        <w:t>MetadataReferenc</w:t>
+      </w:r>
+      <w:bookmarkStart w:id="0" w:name="_GoBack"/>
+      <w:bookmarkEnd w:id="0"/>
+      <w:r>
+        <w:rPr>
+          <w:color w:val="2B91AF"/>
+        </w:rPr>
+        <w:t>e</w:t>
       </w:r>
       <w:r>
         <w:t xml:space="preserve"> csharpCodeAnalysis =</w:t>
@@ -9280,7 +9292,10 @@
         <w:t>CSharpSyntaxTree</w:t>
       </w:r>
       <w:r>
-        <w:t>.ParseFile(</w:t>
+        <w:t>.ParseText</w:t>
+      </w:r>
+      <w:r>
+        <w:t>(</w:t>
       </w:r>
       <w:r>
         <w:rPr>
@@ -9357,7 +9372,10 @@
         <w:t>CSharpSyntaxTree</w:t>
       </w:r>
       <w:r>
-        <w:t>.ParseFile(</w:t>
+        <w:t>.ParseText</w:t>
+      </w:r>
+      <w:r>
+        <w:t>(</w:t>
       </w:r>
       <w:r>
         <w:rPr>

</xml_diff>